<commit_message>
falta completar el archivo practica y realizar el video
</commit_message>
<xml_diff>
--- a/practica.docx
+++ b/practica.docx
@@ -881,6 +881,13 @@
         </w:p>
         <w:p>
           <w:pPr>
+            <w:rPr>
+              <w:lang w:eastAsia="es-ES"/>
+            </w:rPr>
+          </w:pPr>
+        </w:p>
+        <w:p>
+          <w:pPr>
             <w:pStyle w:val="TDC2"/>
             <w:tabs>
               <w:tab w:val="right" w:leader="dot" w:pos="8494"/>
@@ -900,13 +907,27 @@
           <w:r>
             <w:fldChar w:fldCharType="separate"/>
           </w:r>
-          <w:hyperlink w:anchor="_Toc116924986" w:history="1">
+          <w:hyperlink w:anchor="_Toc116938560" w:history="1">
             <w:r>
               <w:rPr>
                 <w:rStyle w:val="Hipervnculo"/>
                 <w:noProof/>
               </w:rPr>
-              <w:t>Diseño y propuesta de solución.</w:t>
+              <w:t>Diseño y propuesta de so</w:t>
+            </w:r>
+            <w:r>
+              <w:rPr>
+                <w:rStyle w:val="Hipervnculo"/>
+                <w:noProof/>
+              </w:rPr>
+              <w:t>l</w:t>
+            </w:r>
+            <w:r>
+              <w:rPr>
+                <w:rStyle w:val="Hipervnculo"/>
+                <w:noProof/>
+              </w:rPr>
+              <w:t>ución.</w:t>
             </w:r>
             <w:r>
               <w:rPr>
@@ -927,7 +948,7 @@
                 <w:noProof/>
                 <w:webHidden/>
               </w:rPr>
-              <w:instrText xml:space="preserve"> PAGEREF _Toc116924986 \h </w:instrText>
+              <w:instrText xml:space="preserve"> PAGEREF _Toc116938560 \h </w:instrText>
             </w:r>
             <w:r>
               <w:rPr>
@@ -970,7 +991,7 @@
               <w:lang w:eastAsia="es-ES"/>
             </w:rPr>
           </w:pPr>
-          <w:hyperlink w:anchor="_Toc116924987" w:history="1">
+          <w:hyperlink w:anchor="_Toc116938561" w:history="1">
             <w:r>
               <w:rPr>
                 <w:rStyle w:val="Hipervnculo"/>
@@ -997,7 +1018,7 @@
                 <w:noProof/>
                 <w:webHidden/>
               </w:rPr>
-              <w:instrText xml:space="preserve"> PAGEREF _Toc116924987 \h </w:instrText>
+              <w:instrText xml:space="preserve"> PAGEREF _Toc116938561 \h </w:instrText>
             </w:r>
             <w:r>
               <w:rPr>
@@ -1040,7 +1061,7 @@
               <w:lang w:eastAsia="es-ES"/>
             </w:rPr>
           </w:pPr>
-          <w:hyperlink w:anchor="_Toc116924988" w:history="1">
+          <w:hyperlink w:anchor="_Toc116938562" w:history="1">
             <w:r>
               <w:rPr>
                 <w:rStyle w:val="Hipervnculo"/>
@@ -1067,7 +1088,7 @@
                 <w:noProof/>
                 <w:webHidden/>
               </w:rPr>
-              <w:instrText xml:space="preserve"> PAGEREF _Toc116924988 \h </w:instrText>
+              <w:instrText xml:space="preserve"> PAGEREF _Toc116938562 \h </w:instrText>
             </w:r>
             <w:r>
               <w:rPr>
@@ -1110,7 +1131,7 @@
               <w:lang w:eastAsia="es-ES"/>
             </w:rPr>
           </w:pPr>
-          <w:hyperlink w:anchor="_Toc116924989" w:history="1">
+          <w:hyperlink w:anchor="_Toc116938563" w:history="1">
             <w:r>
               <w:rPr>
                 <w:rStyle w:val="Hipervnculo"/>
@@ -1137,7 +1158,7 @@
                 <w:noProof/>
                 <w:webHidden/>
               </w:rPr>
-              <w:instrText xml:space="preserve"> PAGEREF _Toc116924989 \h </w:instrText>
+              <w:instrText xml:space="preserve"> PAGEREF _Toc116938563 \h </w:instrText>
             </w:r>
             <w:r>
               <w:rPr>
@@ -1180,7 +1201,7 @@
               <w:lang w:eastAsia="es-ES"/>
             </w:rPr>
           </w:pPr>
-          <w:hyperlink w:anchor="_Toc116924990" w:history="1">
+          <w:hyperlink w:anchor="_Toc116938564" w:history="1">
             <w:r>
               <w:rPr>
                 <w:rStyle w:val="Hipervnculo"/>
@@ -1207,7 +1228,7 @@
                 <w:noProof/>
                 <w:webHidden/>
               </w:rPr>
-              <w:instrText xml:space="preserve"> PAGEREF _Toc116924990 \h </w:instrText>
+              <w:instrText xml:space="preserve"> PAGEREF _Toc116938564 \h </w:instrText>
             </w:r>
             <w:r>
               <w:rPr>
@@ -1250,7 +1271,7 @@
               <w:lang w:eastAsia="es-ES"/>
             </w:rPr>
           </w:pPr>
-          <w:hyperlink w:anchor="_Toc116924991" w:history="1">
+          <w:hyperlink w:anchor="_Toc116938565" w:history="1">
             <w:r>
               <w:rPr>
                 <w:rStyle w:val="Hipervnculo"/>
@@ -1277,7 +1298,7 @@
                 <w:noProof/>
                 <w:webHidden/>
               </w:rPr>
-              <w:instrText xml:space="preserve"> PAGEREF _Toc116924991 \h </w:instrText>
+              <w:instrText xml:space="preserve"> PAGEREF _Toc116938565 \h </w:instrText>
             </w:r>
             <w:r>
               <w:rPr>
@@ -1297,7 +1318,7 @@
                 <w:noProof/>
                 <w:webHidden/>
               </w:rPr>
-              <w:t>4</w:t>
+              <w:t>5</w:t>
             </w:r>
             <w:r>
               <w:rPr>
@@ -1433,7 +1454,7 @@
       <w:pPr>
         <w:pStyle w:val="Ttulo2"/>
       </w:pPr>
-      <w:bookmarkStart w:id="0" w:name="_Toc116924986"/>
+      <w:bookmarkStart w:id="0" w:name="_Toc116938560"/>
       <w:r>
         <w:lastRenderedPageBreak/>
         <w:t>Diseño y propuesta de solución.</w:t>
@@ -1695,6 +1716,11 @@
       <w:pPr>
         <w:jc w:val="both"/>
       </w:pPr>
+    </w:p>
+    <w:p>
+      <w:pPr>
+        <w:jc w:val="both"/>
+      </w:pPr>
       <w:r>
         <w:t xml:space="preserve">Para nuestra propuesta de solución usamos las técnicas aprendidas en los módulos de </w:t>
       </w:r>
@@ -1737,7 +1763,7 @@
       <w:pPr>
         <w:pStyle w:val="Ttulo2"/>
       </w:pPr>
-      <w:bookmarkStart w:id="1" w:name="_Toc116924987"/>
+      <w:bookmarkStart w:id="1" w:name="_Toc116938561"/>
       <w:r>
         <w:t>C</w:t>
       </w:r>
@@ -1766,37 +1792,449 @@
         <w:t>:</w:t>
       </w:r>
       <w:r>
-        <w:t xml:space="preserve"> Kotlin</w:t>
-      </w:r>
+        <w:t xml:space="preserve"> </w:t>
+      </w:r>
+      <w:proofErr w:type="spellStart"/>
+      <w:r>
+        <w:t>Kotlin</w:t>
+      </w:r>
+      <w:proofErr w:type="spellEnd"/>
       <w:r>
         <w:t>.</w:t>
       </w:r>
     </w:p>
     <w:p>
       <w:r>
+        <w:lastRenderedPageBreak/>
         <w:t>IDE: IntelliJ</w:t>
       </w:r>
     </w:p>
     <w:p>
       <w:r>
+        <w:t xml:space="preserve">Control de versiones: </w:t>
+      </w:r>
+      <w:proofErr w:type="spellStart"/>
+      <w:r>
+        <w:t>Github</w:t>
+      </w:r>
+      <w:proofErr w:type="spellEnd"/>
+    </w:p>
+    <w:p>
+      <w:r>
+        <w:t xml:space="preserve">Sistema de control de versiones: </w:t>
+      </w:r>
+      <w:proofErr w:type="spellStart"/>
+      <w:r>
+        <w:t>GitFlow</w:t>
+      </w:r>
+      <w:proofErr w:type="spellEnd"/>
+    </w:p>
+    <w:p>
+      <w:r>
+        <w:t>S</w:t>
+      </w:r>
+      <w:r>
+        <w:t>istema de automatización de construcción de código</w:t>
+      </w:r>
+      <w:r>
+        <w:t xml:space="preserve">: </w:t>
+      </w:r>
+      <w:proofErr w:type="spellStart"/>
+      <w:r>
+        <w:t>Gradle</w:t>
+      </w:r>
+      <w:proofErr w:type="spellEnd"/>
+    </w:p>
+    <w:p>
+      <w:pPr>
+        <w:jc w:val="both"/>
+      </w:pPr>
+      <w:proofErr w:type="spellStart"/>
+      <w:r>
+        <w:t>T</w:t>
+      </w:r>
+      <w:r>
+        <w:t>ypealias</w:t>
+      </w:r>
+      <w:proofErr w:type="spellEnd"/>
+      <w:r>
+        <w:t xml:space="preserve"> para nombrar tipos de datos y estructuras ya existentes en nuestro código de una forma más visual.</w:t>
+      </w:r>
+    </w:p>
+    <w:p>
+      <w:pPr>
+        <w:jc w:val="both"/>
+      </w:pPr>
+      <w:r>
+        <w:t>S</w:t>
+      </w:r>
+      <w:r>
+        <w:t xml:space="preserve">ecuencias </w:t>
+      </w:r>
+      <w:r>
+        <w:t xml:space="preserve">para optimizar las operaciones sobre colecciones, evitando la creación de objetos temporales entre los pasos de </w:t>
+      </w:r>
+      <w:r>
+        <w:t>la</w:t>
+      </w:r>
+      <w:r>
+        <w:t xml:space="preserve"> cadena de computaciones.</w:t>
+      </w:r>
+    </w:p>
+    <w:p>
+      <w:pPr>
+        <w:jc w:val="both"/>
+      </w:pPr>
+      <w:proofErr w:type="spellStart"/>
+      <w:r>
+        <w:t>DTO’s</w:t>
+      </w:r>
+      <w:proofErr w:type="spellEnd"/>
+      <w:r>
+        <w:t xml:space="preserve"> para transportar datos.</w:t>
+      </w:r>
+    </w:p>
+    <w:p>
+      <w:pPr>
+        <w:jc w:val="both"/>
+      </w:pPr>
+      <w:r>
+        <w:t>También u</w:t>
+      </w:r>
+      <w:r>
+        <w:t xml:space="preserve">tilizamos el principio de segregación de interfaces para que ninguna clase dependa de métodos que no usa. </w:t>
+      </w:r>
+      <w:r>
+        <w:t>Además,</w:t>
+      </w:r>
+      <w:r>
+        <w:t xml:space="preserve"> fomentamos la funcionalidad que nos aporta el uso de interfaces para evitar acoplar nuestro código.</w:t>
+      </w:r>
+    </w:p>
+    <w:p>
+      <w:pPr>
+        <w:jc w:val="both"/>
+      </w:pPr>
+      <w:r>
+        <w:t>P</w:t>
+      </w:r>
+      <w:r>
+        <w:t xml:space="preserve">rogramación </w:t>
+      </w:r>
+      <w:r>
+        <w:t xml:space="preserve">con clases </w:t>
+      </w:r>
+      <w:r>
+        <w:t>genérica</w:t>
+      </w:r>
+      <w:r>
+        <w:t>s</w:t>
+      </w:r>
+      <w:r>
+        <w:t xml:space="preserve"> </w:t>
+      </w:r>
+      <w:r>
+        <w:t xml:space="preserve">para </w:t>
+      </w:r>
+      <w:r>
+        <w:t xml:space="preserve">generalizar las funciones </w:t>
+      </w:r>
+      <w:r>
+        <w:t>y poder reutilizarlas</w:t>
+      </w:r>
+      <w:r>
+        <w:t xml:space="preserve"> en más de una ocasión</w:t>
+      </w:r>
+      <w:r>
+        <w:t>.</w:t>
+      </w:r>
+    </w:p>
+    <w:p>
+      <w:pPr>
+        <w:jc w:val="both"/>
+      </w:pPr>
+      <w:r>
+        <w:t>Clases selladas para aprovechar la potencia que nos da que cada subtipo (subclase) de una clase sellada sea otra clase.</w:t>
+      </w:r>
+    </w:p>
+    <w:p>
+      <w:pPr>
+        <w:jc w:val="both"/>
+      </w:pPr>
+    </w:p>
+    <w:p>
+      <w:pPr>
+        <w:jc w:val="both"/>
+      </w:pPr>
+    </w:p>
+    <w:p>
+      <w:pPr>
+        <w:pStyle w:val="Ttulo2"/>
+      </w:pPr>
+      <w:bookmarkStart w:id="2" w:name="_Toc116938562"/>
+      <w:r>
+        <w:t>Transformación de formatos de la información.</w:t>
+      </w:r>
+      <w:bookmarkEnd w:id="2"/>
+    </w:p>
+    <w:p/>
+    <w:p>
+      <w:r>
+        <w:t>Para la transformación de los datos de formato .</w:t>
+      </w:r>
+      <w:proofErr w:type="spellStart"/>
+      <w:r>
+        <w:t>csv</w:t>
+      </w:r>
+      <w:proofErr w:type="spellEnd"/>
+      <w:r>
+        <w:t xml:space="preserve"> a formato .</w:t>
+      </w:r>
+      <w:proofErr w:type="spellStart"/>
+      <w:r>
+        <w:t>json</w:t>
+      </w:r>
+      <w:proofErr w:type="spellEnd"/>
+      <w:r>
+        <w:t xml:space="preserve"> o a formato .</w:t>
+      </w:r>
+      <w:proofErr w:type="spellStart"/>
+      <w:r>
+        <w:t>xml</w:t>
+      </w:r>
+      <w:proofErr w:type="spellEnd"/>
+      <w:r>
+        <w:t xml:space="preserve"> usamos </w:t>
+      </w:r>
+      <w:proofErr w:type="spellStart"/>
+      <w:r>
+        <w:t>Kotlin</w:t>
+      </w:r>
+      <w:proofErr w:type="spellEnd"/>
+      <w:r>
+        <w:t xml:space="preserve"> </w:t>
+      </w:r>
+      <w:proofErr w:type="spellStart"/>
+      <w:r>
+        <w:t>serializ</w:t>
+      </w:r>
+      <w:r>
+        <w:t>ation</w:t>
+      </w:r>
+      <w:proofErr w:type="spellEnd"/>
+      <w:r>
+        <w:t>.</w:t>
+      </w:r>
+      <w:r>
+        <w:t xml:space="preserve"> </w:t>
+      </w:r>
+      <w:r>
+        <w:t>Realizamos los informes en formato .</w:t>
+      </w:r>
+      <w:proofErr w:type="spellStart"/>
+      <w:r>
+        <w:t>html</w:t>
+      </w:r>
+      <w:proofErr w:type="spellEnd"/>
+      <w:r>
+        <w:t>.</w:t>
+      </w:r>
+    </w:p>
+    <w:p/>
+    <w:p>
+      <w:pPr>
+        <w:pStyle w:val="Ttulo2"/>
+      </w:pPr>
+      <w:bookmarkStart w:id="3" w:name="_Toc116938563"/>
+      <w:r>
+        <w:t>Realización de las consultas.</w:t>
+      </w:r>
+      <w:bookmarkEnd w:id="3"/>
+    </w:p>
+    <w:p/>
+    <w:p>
+      <w:r>
+        <w:t xml:space="preserve">Para las consultas usamos </w:t>
+      </w:r>
+      <w:proofErr w:type="spellStart"/>
+      <w:r>
+        <w:t>DataFrame</w:t>
+      </w:r>
+      <w:proofErr w:type="spellEnd"/>
+      <w:r>
+        <w:t>.</w:t>
+      </w:r>
+    </w:p>
+    <w:p>
+      <w:pPr>
+        <w:pStyle w:val="Ttulo2"/>
+      </w:pPr>
+      <w:bookmarkStart w:id="4" w:name="_Toc116938564"/>
+      <w:r>
+        <w:t>Gráficos.</w:t>
+      </w:r>
+      <w:bookmarkEnd w:id="4"/>
+    </w:p>
+    <w:p>
+      <w:pPr>
+        <w:jc w:val="both"/>
+      </w:pPr>
+    </w:p>
+    <w:p>
+      <w:pPr>
+        <w:jc w:val="both"/>
+      </w:pPr>
+      <w:r>
+        <w:t xml:space="preserve">Para la realización de los gráficos hemos usado los datos filtrados de los </w:t>
+      </w:r>
+      <w:proofErr w:type="spellStart"/>
+      <w:r>
+        <w:t>csv’s</w:t>
+      </w:r>
+      <w:proofErr w:type="spellEnd"/>
+      <w:r>
+        <w:t xml:space="preserve"> con las consultas propuestas en la práctica.</w:t>
+      </w:r>
+    </w:p>
+    <w:p>
+      <w:pPr>
+        <w:jc w:val="both"/>
+      </w:pPr>
+      <w:r>
+        <w:t>Utilizamos</w:t>
+      </w:r>
+      <w:r>
+        <w:t xml:space="preserve"> las librerías que </w:t>
+      </w:r>
+      <w:proofErr w:type="spellStart"/>
+      <w:r>
+        <w:t>Kotlin</w:t>
+      </w:r>
+      <w:proofErr w:type="spellEnd"/>
+      <w:r>
+        <w:t xml:space="preserve"> nos proporciona,  </w:t>
+      </w:r>
+      <w:proofErr w:type="spellStart"/>
+      <w:r>
+        <w:t>Lets-Plot</w:t>
+      </w:r>
+      <w:proofErr w:type="spellEnd"/>
+      <w:r>
+        <w:t xml:space="preserve"> </w:t>
+      </w:r>
+      <w:r>
+        <w:t>que</w:t>
+      </w:r>
+      <w:r>
+        <w:t xml:space="preserve"> es una API de </w:t>
+      </w:r>
+      <w:proofErr w:type="spellStart"/>
+      <w:r>
+        <w:t>Kotlin</w:t>
+      </w:r>
+      <w:proofErr w:type="spellEnd"/>
+      <w:r>
+        <w:t xml:space="preserve"> para </w:t>
+      </w:r>
+      <w:r>
+        <w:t xml:space="preserve">crear </w:t>
+      </w:r>
+      <w:r>
+        <w:t>gráficos de código abierto para datos estadísticos</w:t>
+      </w:r>
+      <w:r>
+        <w:t xml:space="preserve"> y que tiene </w:t>
+      </w:r>
+      <w:proofErr w:type="spellStart"/>
+      <w:r>
+        <w:t>ggplot</w:t>
+      </w:r>
+      <w:proofErr w:type="spellEnd"/>
+      <w:r>
+        <w:t xml:space="preserve"> para dibujar los gráficos.</w:t>
+      </w:r>
+    </w:p>
+    <w:p>
+      <w:pPr>
+        <w:jc w:val="both"/>
+      </w:pPr>
+      <w:r>
+        <w:t>Ejemplo de gráfico:</w:t>
+      </w:r>
+    </w:p>
+    <w:p>
+      <w:pPr>
+        <w:jc w:val="both"/>
+      </w:pPr>
+      <w:r>
+        <w:rPr>
+          <w:noProof/>
+        </w:rPr>
         <w:lastRenderedPageBreak/>
-        <w:t>Control de versiones: Github</w:t>
-      </w:r>
-    </w:p>
-    <w:p>
-      <w:r>
-        <w:t>Sistema de control de versiones: GitFlow</w:t>
-      </w:r>
-    </w:p>
-    <w:p>
-      <w:r>
-        <w:t>S</w:t>
-      </w:r>
-      <w:r>
-        <w:t>istema de automatización de construcción de código</w:t>
-      </w:r>
-      <w:r>
-        <w:t>: Gradle</w:t>
+        <w:drawing>
+          <wp:inline distT="0" distB="0" distL="0" distR="0" wp14:anchorId="2BEEEB8D" wp14:editId="4B177674">
+            <wp:extent cx="5400040" cy="3331845"/>
+            <wp:effectExtent l="0" t="0" r="0" b="1905"/>
+            <wp:docPr id="2" name="Imagen 2" descr="Gráfico&#10;&#10;Descripción generada automáticamente"/>
+            <wp:cNvGraphicFramePr>
+              <a:graphicFrameLocks xmlns:a="http://schemas.openxmlformats.org/drawingml/2006/main" noChangeAspect="1"/>
+            </wp:cNvGraphicFramePr>
+            <a:graphic xmlns:a="http://schemas.openxmlformats.org/drawingml/2006/main">
+              <a:graphicData uri="http://schemas.openxmlformats.org/drawingml/2006/picture">
+                <pic:pic xmlns:pic="http://schemas.openxmlformats.org/drawingml/2006/picture">
+                  <pic:nvPicPr>
+                    <pic:cNvPr id="2" name="Imagen 2" descr="Gráfico&#10;&#10;Descripción generada automáticamente"/>
+                    <pic:cNvPicPr/>
+                  </pic:nvPicPr>
+                  <pic:blipFill>
+                    <a:blip r:embed="rId11"/>
+                    <a:stretch>
+                      <a:fillRect/>
+                    </a:stretch>
+                  </pic:blipFill>
+                  <pic:spPr>
+                    <a:xfrm>
+                      <a:off x="0" y="0"/>
+                      <a:ext cx="5400040" cy="3331845"/>
+                    </a:xfrm>
+                    <a:prstGeom prst="rect">
+                      <a:avLst/>
+                    </a:prstGeom>
+                  </pic:spPr>
+                </pic:pic>
+              </a:graphicData>
+            </a:graphic>
+          </wp:inline>
+        </w:drawing>
+      </w:r>
+    </w:p>
+    <w:p>
+      <w:pPr>
+        <w:pStyle w:val="Ttulo2"/>
+      </w:pPr>
+      <w:bookmarkStart w:id="5" w:name="_Toc116938565"/>
+    </w:p>
+    <w:p>
+      <w:pPr>
+        <w:pStyle w:val="Ttulo2"/>
+      </w:pPr>
+      <w:r>
+        <w:t>Aplicación de otras técnicas interesantes.</w:t>
+      </w:r>
+      <w:bookmarkEnd w:id="5"/>
+    </w:p>
+    <w:p/>
+    <w:p>
+      <w:r>
+        <w:t xml:space="preserve">Inclusión de </w:t>
+      </w:r>
+      <w:proofErr w:type="spellStart"/>
+      <w:r>
+        <w:t>corrutinas</w:t>
+      </w:r>
+      <w:proofErr w:type="spellEnd"/>
+      <w:r>
+        <w:t xml:space="preserve"> y técnicas de programación asíncrona.</w:t>
       </w:r>
     </w:p>
     <w:p>
@@ -1804,213 +2242,15 @@
         <w:jc w:val="both"/>
       </w:pPr>
       <w:r>
-        <w:t>T</w:t>
-      </w:r>
-      <w:r>
-        <w:t>ypealias para nombrar tipos de datos y estructuras ya existentes en nuestro código de una forma más visual.</w:t>
-      </w:r>
-    </w:p>
-    <w:p>
-      <w:pPr>
-        <w:jc w:val="both"/>
-      </w:pPr>
-      <w:r>
-        <w:t>S</w:t>
-      </w:r>
-      <w:r>
-        <w:t xml:space="preserve">ecuencias </w:t>
-      </w:r>
-      <w:r>
-        <w:t xml:space="preserve">para optimizar las operaciones sobre colecciones, evitando la creación de objetos temporales entre los pasos de </w:t>
-      </w:r>
-      <w:r>
-        <w:t>la</w:t>
-      </w:r>
-      <w:r>
-        <w:t xml:space="preserve"> cadena de computaciones.</w:t>
-      </w:r>
-    </w:p>
-    <w:p>
-      <w:pPr>
-        <w:jc w:val="both"/>
-      </w:pPr>
-      <w:r>
-        <w:t>DTO’s para transportar datos.</w:t>
-      </w:r>
-    </w:p>
-    <w:p>
-      <w:pPr>
-        <w:jc w:val="both"/>
-      </w:pPr>
-      <w:r>
-        <w:t>También u</w:t>
-      </w:r>
-      <w:r>
-        <w:t xml:space="preserve">tilizamos el principio de segregación de interfaces para que ninguna clase dependa de métodos que no usa. </w:t>
-      </w:r>
-      <w:r>
-        <w:t>Además,</w:t>
-      </w:r>
-      <w:r>
-        <w:t xml:space="preserve"> fomentamos la funcionalidad que nos aporta el uso de interfaces para evitar acoplar nuestro código.</w:t>
-      </w:r>
-    </w:p>
-    <w:p>
-      <w:pPr>
-        <w:jc w:val="both"/>
-      </w:pPr>
-      <w:r>
-        <w:t>P</w:t>
-      </w:r>
-      <w:r>
-        <w:t xml:space="preserve">rogramación </w:t>
-      </w:r>
-      <w:r>
-        <w:t xml:space="preserve">con clases </w:t>
-      </w:r>
-      <w:r>
-        <w:t>genérica</w:t>
-      </w:r>
-      <w:r>
-        <w:t>s</w:t>
-      </w:r>
-      <w:r>
-        <w:t xml:space="preserve"> </w:t>
-      </w:r>
-      <w:r>
-        <w:t xml:space="preserve">para </w:t>
-      </w:r>
-      <w:r>
-        <w:t xml:space="preserve">generalizar las funciones </w:t>
-      </w:r>
-      <w:r>
-        <w:t>y poder reutilizarlas</w:t>
-      </w:r>
-      <w:r>
-        <w:t xml:space="preserve"> en más de una ocasión</w:t>
-      </w:r>
+        <w:t xml:space="preserve">Creación de flujo de trabajo de integración continua (CI) en acciones de GitHub para la comprobación y construcción del proyecto JVM con </w:t>
+      </w:r>
+      <w:proofErr w:type="spellStart"/>
+      <w:r>
+        <w:t>Gradle</w:t>
+      </w:r>
+      <w:proofErr w:type="spellEnd"/>
       <w:r>
         <w:t>.</w:t>
-      </w:r>
-    </w:p>
-    <w:p>
-      <w:pPr>
-        <w:jc w:val="both"/>
-      </w:pPr>
-      <w:r>
-        <w:t>Clases selladas para aprovechar la potencia que nos da que cada subtipo (subclase) de una clase sellada sea otra clase.</w:t>
-      </w:r>
-    </w:p>
-    <w:p>
-      <w:pPr>
-        <w:jc w:val="both"/>
-      </w:pPr>
-    </w:p>
-    <w:p>
-      <w:pPr>
-        <w:jc w:val="both"/>
-      </w:pPr>
-    </w:p>
-    <w:p>
-      <w:pPr>
-        <w:pStyle w:val="Ttulo2"/>
-      </w:pPr>
-      <w:bookmarkStart w:id="2" w:name="_Toc116924988"/>
-      <w:r>
-        <w:t>Transformación de formatos de la información.</w:t>
-      </w:r>
-      <w:bookmarkEnd w:id="2"/>
-    </w:p>
-    <w:p>
-      <w:r>
-        <w:t>Para la transformación de los datos de formato .csv a formato .json o a formato .xml usamos Kotlin serializ</w:t>
-      </w:r>
-      <w:r>
-        <w:t>ation</w:t>
-      </w:r>
-      <w:r>
-        <w:t>.</w:t>
-      </w:r>
-      <w:r>
-        <w:t xml:space="preserve"> </w:t>
-      </w:r>
-    </w:p>
-    <w:p/>
-    <w:p>
-      <w:pPr>
-        <w:pStyle w:val="Ttulo2"/>
-      </w:pPr>
-      <w:bookmarkStart w:id="3" w:name="_Toc116924989"/>
-      <w:r>
-        <w:t>Realización de las consultas.</w:t>
-      </w:r>
-      <w:bookmarkEnd w:id="3"/>
-    </w:p>
-    <w:p>
-      <w:r>
-        <w:t>Para las consultas usamos DataFrame.</w:t>
-      </w:r>
-    </w:p>
-    <w:p>
-      <w:pPr>
-        <w:pStyle w:val="Ttulo2"/>
-      </w:pPr>
-      <w:bookmarkStart w:id="4" w:name="_Toc116924990"/>
-      <w:r>
-        <w:t>Gráficos.</w:t>
-      </w:r>
-      <w:bookmarkEnd w:id="4"/>
-    </w:p>
-    <w:p>
-      <w:pPr>
-        <w:jc w:val="both"/>
-      </w:pPr>
-      <w:r>
-        <w:t>Para la realización de los gráficos hemos usado los datos filtrados de los csv’s con las consultas propuestas en la práctica.</w:t>
-      </w:r>
-    </w:p>
-    <w:p>
-      <w:pPr>
-        <w:jc w:val="both"/>
-      </w:pPr>
-      <w:r>
-        <w:t>Utilizamos</w:t>
-      </w:r>
-      <w:r>
-        <w:t xml:space="preserve"> las librerías que Kotlin nos proporciona,  </w:t>
-      </w:r>
-      <w:r>
-        <w:t xml:space="preserve">Lets-Plot </w:t>
-      </w:r>
-      <w:r>
-        <w:t>que</w:t>
-      </w:r>
-      <w:r>
-        <w:t xml:space="preserve"> es una API de Kotlin para </w:t>
-      </w:r>
-      <w:r>
-        <w:t xml:space="preserve">crear </w:t>
-      </w:r>
-      <w:r>
-        <w:t>gráficos de código abierto para datos estadísticos</w:t>
-      </w:r>
-      <w:r>
-        <w:t xml:space="preserve"> y que tiene ggplot para dibujar los gráficos.</w:t>
-      </w:r>
-    </w:p>
-    <w:p>
-      <w:pPr>
-        <w:pStyle w:val="Ttulo2"/>
-      </w:pPr>
-      <w:bookmarkStart w:id="5" w:name="_Toc116924991"/>
-      <w:r>
-        <w:t>Aplicación de otras técnicas interesantes.</w:t>
-      </w:r>
-      <w:bookmarkEnd w:id="5"/>
-    </w:p>
-    <w:p>
-      <w:r>
-        <w:t>Inclusión de corrutinas y técnicas de programación asíncrona.</w:t>
       </w:r>
     </w:p>
     <w:sectPr>
@@ -2592,6 +2832,7 @@
   <w:style w:type="character" w:default="1" w:styleId="Fuentedeprrafopredeter">
     <w:name w:val="Default Paragraph Font"/>
     <w:uiPriority w:val="1"/>
+    <w:semiHidden/>
     <w:unhideWhenUsed/>
   </w:style>
   <w:style w:type="table" w:default="1" w:styleId="Tablanormal">

</xml_diff>